<commit_message>
Updating Week 16 Coding Assignment document and adding Week 16 Coding Assignment PDF
</commit_message>
<xml_diff>
--- a/Spring-Week16_Coding_Assignment_Instructions-3.docx
+++ b/Spring-Week16_Coding_Assignment_Instructions-3.docx
@@ -17,31 +17,59 @@
         </w:rPr>
         <w:t>URL to GitHub Repository:</w:t>
       </w:r>
-    </w:p>
-    <w:p>
-      <w:pPr>
-        <w:pStyle w:val="Body"/>
-        <w:rPr>
-          <w:rFonts w:ascii="Calibri" w:eastAsia="Calibri" w:hAnsi="Calibri" w:cs="Calibri"/>
-          <w:b/>
-          <w:bCs/>
-        </w:rPr>
-      </w:pPr>
       <w:r>
         <w:rPr>
           <w:rFonts w:ascii="Calibri" w:hAnsi="Calibri"/>
           <w:b/>
           <w:bCs/>
         </w:rPr>
-        <w:t xml:space="preserve">URL to Public Link of your </w:t>
-      </w:r>
+        <w:t xml:space="preserve"> </w:t>
+      </w:r>
+      <w:r>
+        <w:rPr>
+          <w:rFonts w:ascii="Calibri" w:hAnsi="Calibri"/>
+          <w:sz w:val="22"/>
+          <w:szCs w:val="22"/>
+        </w:rPr>
+        <w:t>https://github.com/MichaelG2022/Spring-Boot-Jeep-Sales-Assignment</w:t>
+      </w:r>
+    </w:p>
+    <w:p>
+      <w:pPr>
+        <w:pStyle w:val="Body"/>
+        <w:rPr>
+          <w:rFonts w:ascii="Calibri" w:eastAsia="Calibri" w:hAnsi="Calibri" w:cs="Calibri"/>
+        </w:rPr>
+      </w:pPr>
       <w:r>
         <w:rPr>
           <w:rFonts w:ascii="Calibri" w:hAnsi="Calibri"/>
           <w:b/>
           <w:bCs/>
         </w:rPr>
+        <w:t xml:space="preserve">URL to Public Link of your </w:t>
+      </w:r>
+      <w:r>
+        <w:rPr>
+          <w:rFonts w:ascii="Calibri" w:hAnsi="Calibri"/>
+          <w:b/>
+          <w:bCs/>
+        </w:rPr>
         <w:t>Video:</w:t>
+      </w:r>
+      <w:r>
+        <w:rPr>
+          <w:rFonts w:ascii="Calibri" w:hAnsi="Calibri"/>
+          <w:b/>
+          <w:bCs/>
+        </w:rPr>
+        <w:t xml:space="preserve"> </w:t>
+      </w:r>
+      <w:r>
+        <w:rPr>
+          <w:rFonts w:ascii="Calibri" w:hAnsi="Calibri"/>
+        </w:rPr>
+        <w:t>https://www.youtube.com/watch?v=CAoY-CCsFeI</w:t>
       </w:r>
     </w:p>
     <w:p>
@@ -202,15 +230,7 @@
           <w:sz w:val="20"/>
           <w:szCs w:val="20"/>
         </w:rPr>
-        <w:t>In Spring</w:t>
-      </w:r>
-      <w:r>
-        <w:rPr>
-          <w:rFonts w:ascii="Calibri" w:hAnsi="Calibri"/>
-          <w:sz w:val="20"/>
-          <w:szCs w:val="20"/>
-        </w:rPr>
-        <w:t xml:space="preserve"> Tool Suite (STS), or an IDE of your choice, write the code that accomplishes the objectives listed below. Ensure that the code compiles and runs as directed. </w:t>
+        <w:t xml:space="preserve">In Spring Tool Suite (STS), or an IDE of your choice, write the code that accomplishes the objectives listed below. Ensure that the code compiles and runs as directed. </w:t>
       </w:r>
     </w:p>
     <w:p>
@@ -264,15 +284,7 @@
           <w:sz w:val="20"/>
           <w:szCs w:val="20"/>
         </w:rPr>
-        <w:t xml:space="preserve">s assignment and push </w:t>
-      </w:r>
-      <w:r>
-        <w:rPr>
-          <w:rFonts w:ascii="Calibri" w:hAnsi="Calibri"/>
-          <w:sz w:val="20"/>
-          <w:szCs w:val="20"/>
-        </w:rPr>
-        <w:t>your completed code to the repo, including your entire Maven Project Directory (e.g.</w:t>
+        <w:t>s assignment and push your completed code to the repo, including your entire Maven Project Directory (e.g.</w:t>
       </w:r>
       <w:r>
         <w:rPr>
@@ -958,21 +970,7 @@
             <w14:miter w14:lim="400000"/>
           </w14:textOutline>
         </w:rPr>
-        <w:t>—————————————————————————————————————</w:t>
-      </w:r>
-      <w:r>
-        <w:rPr>
-          <w:rFonts w:ascii="Calibri" w:hAnsi="Calibri"/>
-          <w:b/>
-          <w:bCs/>
-          <w:u w:color="000000"/>
-          <w14:textOutline w14:w="12700" w14:cap="flat" w14:cmpd="sng" w14:algn="ctr">
-            <w14:noFill/>
-            <w14:prstDash w14:val="solid"/>
-            <w14:miter w14:lim="400000"/>
-          </w14:textOutline>
-        </w:rPr>
-        <w:t>—————</w:t>
+        <w:t>——————————————————————————————————————————</w:t>
       </w:r>
     </w:p>
     <w:p>
@@ -1140,10 +1138,7 @@
         <w:pStyle w:val="Body"/>
       </w:pPr>
       <w:r>
-        <w:t>For this week's homework you n</w:t>
-      </w:r>
-      <w:r>
-        <w:t>eed to copy source code from the Source folder in the supplied resources. Wait until the instructions tell you to copy the resources or you will get errors.</w:t>
+        <w:t>For this week's homework you need to copy source code from the Source folder in the supplied resources. Wait until the instructions tell you to copy the resources or you will get errors.</w:t>
       </w:r>
     </w:p>
     <w:p>
@@ -1178,10 +1173,7 @@
       </w:r>
       <w:proofErr w:type="spellEnd"/>
       <w:r>
-        <w:t xml:space="preserve"> file or the jeep database tables to select o</w:t>
-      </w:r>
-      <w:r>
-        <w:t>ptions for a Jeep order. Select any one of each of the following for the order:</w:t>
+        <w:t xml:space="preserve"> file or the jeep database tables to select options for a Jeep order. Select any one of each of the following for the order:</w:t>
       </w:r>
     </w:p>
     <w:p>
@@ -1253,10 +1245,7 @@
         </w:numPr>
       </w:pPr>
       <w:r>
-        <w:t>Select one or more options from the options table as well. Keep in mind that some options may work better than others – but if you want to p</w:t>
-      </w:r>
-      <w:r>
-        <w:t>ut 37-inch tires on your Jeep Renegade, so be it!</w:t>
+        <w:t>Select one or more options from the options table as well. Keep in mind that some options may work better than others – but if you want to put 37-inch tires on your Jeep Renegade, so be it!</w:t>
       </w:r>
     </w:p>
     <w:p>
@@ -1332,10 +1321,7 @@
         </w:numPr>
       </w:pPr>
       <w:r>
-        <w:t>Add the Spring Boot Test annotations:</w:t>
-      </w:r>
-      <w:r>
-        <w:t xml:space="preserve"> </w:t>
+        <w:t xml:space="preserve">Add the Spring Boot Test annotations: </w:t>
       </w:r>
       <w:r>
         <w:rPr>
@@ -1412,13 +1398,7 @@
         <w:rPr>
           <w:rStyle w:val="MonoChar"/>
         </w:rPr>
-        <w:t>createOrder</w:t>
-      </w:r>
-      <w:r>
-        <w:rPr>
-          <w:rStyle w:val="MonoChar"/>
-        </w:rPr>
-        <w:t>Body</w:t>
+        <w:t>createOrderBody</w:t>
       </w:r>
       <w:proofErr w:type="spellEnd"/>
       <w:r>
@@ -1639,10 +1619,7 @@
         <w:ind w:left="720"/>
       </w:pPr>
       <w:r>
-        <w:t>Make sure that the JSON is co</w:t>
-      </w:r>
-      <w:r>
-        <w:t xml:space="preserve">rrect! If necessary, use a JSON formatter/validator like the one here: </w:t>
+        <w:t xml:space="preserve">Make sure that the JSON is correct! If necessary, use a JSON formatter/validator like the one here: </w:t>
       </w:r>
       <w:hyperlink r:id="rId9" w:history="1">
         <w:r>
@@ -1796,13 +1773,7 @@
         <w:rPr>
           <w:rStyle w:val="MonoChar"/>
         </w:rPr>
-        <w:t>@LocalSe</w:t>
-      </w:r>
-      <w:r>
-        <w:rPr>
-          <w:rStyle w:val="MonoChar"/>
-        </w:rPr>
-        <w:t>rverPort</w:t>
+        <w:t>@LocalServerPort</w:t>
       </w:r>
       <w:r>
         <w:t>.</w:t>
@@ -1905,10 +1876,7 @@
         </w:numPr>
       </w:pPr>
       <w:r>
-        <w:t>In the test meth</w:t>
-      </w:r>
-      <w:r>
-        <w:t xml:space="preserve">od, create an </w:t>
+        <w:t xml:space="preserve">In the test method, create an </w:t>
       </w:r>
       <w:proofErr w:type="spellStart"/>
       <w:r>
@@ -1991,13 +1959,7 @@
         <w:rPr>
           <w:rStyle w:val="MonoChar"/>
         </w:rPr>
-        <w:t>org.springframework</w:t>
-      </w:r>
-      <w:r>
-        <w:rPr>
-          <w:rStyle w:val="MonoChar"/>
-        </w:rPr>
-        <w:t>.http.HttpHeaders</w:t>
+        <w:t>org.springframework.http.HttpHeaders</w:t>
       </w:r>
       <w:proofErr w:type="spellEnd"/>
       <w:r>
@@ -2063,10 +2025,7 @@
         </w:numPr>
       </w:pPr>
       <w:r>
-        <w:t xml:space="preserve">Send the request body and headers to the server. The Order class should have been copied earlier from the </w:t>
-      </w:r>
-      <w:r>
-        <w:t xml:space="preserve">supplied resources. Ensure that you import </w:t>
+        <w:t xml:space="preserve">Send the request body and headers to the server. The Order class should have been copied earlier from the supplied resources. Ensure that you import </w:t>
       </w:r>
       <w:proofErr w:type="spellStart"/>
       <w:r>
@@ -2162,10 +2121,7 @@
       </w:r>
       <w:proofErr w:type="spellEnd"/>
       <w:r>
-        <w:t xml:space="preserve"> assertions to ensure th</w:t>
-      </w:r>
-      <w:r>
-        <w:t>at the response is correct. Replace the expected values to match the JSON in step 2c.</w:t>
+        <w:t xml:space="preserve"> assertions to ensure that the response is correct. Replace the expected values to match the JSON in step 2c.</w:t>
       </w:r>
     </w:p>
     <w:p>
@@ -2248,10 +2204,7 @@
         <w:ind w:left="720"/>
       </w:pPr>
       <w:r>
-        <w:t>assertThat(order.getCus</w:t>
-      </w:r>
-      <w:r>
-        <w:t>tomer().getCustomerId()).isEqualTo("MORISON_LINA");</w:t>
+        <w:t>assertThat(order.getCustomer().getCustomerId()).isEqualTo("MORISON_LINA");</w:t>
       </w:r>
     </w:p>
     <w:p>
@@ -2345,10 +2298,7 @@
         <w:ind w:left="720"/>
       </w:pPr>
       <w:r>
-        <w:t>a</w:t>
-      </w:r>
-      <w:r>
-        <w:t>ssertThat(order.getColor().getColorId()).isEqualTo("EXT_NACHO");</w:t>
+        <w:t>assertThat(order.getColor().getColorId()).isEqualTo("EXT_NACHO");</w:t>
       </w:r>
     </w:p>
     <w:p>
@@ -2586,10 +2536,7 @@
       </w:r>
       <w:proofErr w:type="spellEnd"/>
       <w:r>
-        <w:t>). It should r</w:t>
-      </w:r>
-      <w:r>
-        <w:t xml:space="preserve">eturn an object of type </w:t>
+        <w:t xml:space="preserve">). It should return an object of type </w:t>
       </w:r>
       <w:r>
         <w:rPr>
@@ -2643,10 +2590,7 @@
       </w:r>
       <w:proofErr w:type="spellStart"/>
       <w:r>
-        <w:t>ord</w:t>
-      </w:r>
-      <w:r>
-        <w:t>erRequest</w:t>
+        <w:t>orderRequest</w:t>
       </w:r>
       <w:proofErr w:type="spellEnd"/>
       <w:r>
@@ -2837,10 +2781,7 @@
         </w:numPr>
       </w:pPr>
       <w:r>
-        <w:t>Run the test to show a</w:t>
-      </w:r>
-      <w:r>
-        <w:t xml:space="preserve"> red status bar. </w:t>
+        <w:t xml:space="preserve">Run the test to show a red status bar. </w:t>
       </w:r>
       <w:r>
         <w:t>In your video,</w:t>
@@ -3002,10 +2943,7 @@
         </w:numPr>
       </w:pPr>
       <w:r>
-        <w:t xml:space="preserve">Use these </w:t>
-      </w:r>
-      <w:r>
-        <w:t>annotations for String types:</w:t>
+        <w:t>Use these annotations for String types:</w:t>
       </w:r>
     </w:p>
     <w:p>
@@ -3229,10 +3167,7 @@
         </w:numPr>
       </w:pPr>
       <w:r>
-        <w:t>Add validation to the list element (type String) by adding the validat</w:t>
-      </w:r>
-      <w:r>
-        <w:t xml:space="preserve">ion annotations </w:t>
+        <w:t xml:space="preserve">Add validation to the list element (type String) by adding the validation annotations </w:t>
       </w:r>
       <w:r>
         <w:rPr>
@@ -3429,10 +3364,7 @@
         <w:t>@Service</w:t>
       </w:r>
       <w:r>
-        <w:t xml:space="preserve"> annotation to the se</w:t>
-      </w:r>
-      <w:r>
-        <w:t>rvice implementation class.</w:t>
+        <w:t xml:space="preserve"> annotation to the service implementation class.</w:t>
       </w:r>
     </w:p>
     <w:p>
@@ -3513,10 +3445,7 @@
       </w:r>
       <w:proofErr w:type="spellEnd"/>
       <w:r>
-        <w:t xml:space="preserve"> method from the controller and return the va</w:t>
-      </w:r>
-      <w:r>
-        <w:t>lue returned by the service.</w:t>
+        <w:t xml:space="preserve"> method from the controller and return the value returned by the service.</w:t>
       </w:r>
     </w:p>
     <w:p>
@@ -3581,10 +3510,7 @@
       </w:r>
       <w:proofErr w:type="spellEnd"/>
       <w:r>
-        <w:t xml:space="preserve"> method correctly prints the log line in the console.  (e.g.</w:t>
-      </w:r>
-      <w:r>
-        <w:t xml:space="preserve"> prints out the </w:t>
+        <w:t xml:space="preserve"> method correctly prints the log line in the console.  (e.g. prints out the </w:t>
       </w:r>
       <w:proofErr w:type="spellStart"/>
       <w:r>
@@ -3700,10 +3626,7 @@
         </w:numPr>
       </w:pPr>
       <w:r>
-        <w:t>Inject the DAO interface into t</w:t>
-      </w:r>
-      <w:r>
-        <w:t>he order service implementation class.</w:t>
+        <w:t>Inject the DAO interface into the order service implementation class.</w:t>
       </w:r>
     </w:p>
     <w:p>
@@ -3761,10 +3684,7 @@
       </w:r>
       <w:proofErr w:type="spellEnd"/>
       <w:r>
-        <w:t>. The source file is found in the Source folder of the suppli</w:t>
-      </w:r>
-      <w:r>
-        <w:t xml:space="preserve">ed project resources. </w:t>
+        <w:t xml:space="preserve">. The source file is found in the Source folder of the supplied project resources. </w:t>
       </w:r>
     </w:p>
     <w:p>
@@ -3897,10 +3817,7 @@
       </w:r>
       <w:r>
         <w:br/>
-        <w:t>In Eclipse, click the "Source" menu and select "Organize Import</w:t>
-      </w:r>
-      <w:r>
-        <w:t xml:space="preserve">s". Pick packages from your project where applicable. Make sure you pick the import </w:t>
+        <w:t xml:space="preserve">In Eclipse, click the "Source" menu and select "Organize Imports". Pick packages from your project where applicable. Make sure you pick the import </w:t>
       </w:r>
       <w:proofErr w:type="spellStart"/>
       <w:r>
@@ -3986,13 +3903,7 @@
         <w:rPr>
           <w:rStyle w:val="MonoChar"/>
         </w:rPr>
-        <w:t>DefaultJeepOrderService.</w:t>
-      </w:r>
-      <w:r>
-        <w:rPr>
-          <w:rStyle w:val="MonoChar"/>
-        </w:rPr>
-        <w:t>java</w:t>
+        <w:t>DefaultJeepOrderService.java</w:t>
       </w:r>
       <w:r>
         <w:t xml:space="preserve">. Add the source after the </w:t>
@@ -4038,10 +3949,7 @@
       </w:r>
       <w:r>
         <w:br/>
-        <w:t>In Eclipse, click the "Source" menu and select "Organize Imports". Pick packages from your pr</w:t>
-      </w:r>
-      <w:r>
-        <w:t>oject where applicable.</w:t>
+        <w:t>In Eclipse, click the "Source" menu and select "Organize Imports". Pick packages from your project where applicable.</w:t>
       </w:r>
     </w:p>
     <w:p>
@@ -4186,10 +4094,7 @@
       </w:r>
       <w:proofErr w:type="spellEnd"/>
       <w:r>
-        <w:t xml:space="preserve"> </w:t>
-      </w:r>
-      <w:r>
-        <w:t xml:space="preserve">and </w:t>
+        <w:t xml:space="preserve"> and </w:t>
       </w:r>
       <w:proofErr w:type="spellStart"/>
       <w:r>
@@ -4264,10 +4169,7 @@
       </w:r>
       <w:proofErr w:type="spellEnd"/>
       <w:r>
-        <w:t>(</w:t>
-      </w:r>
-      <w:r>
-        <w:t xml:space="preserve">Customer customer, Jeep </w:t>
+        <w:t xml:space="preserve">(Customer customer, Jeep </w:t>
       </w:r>
       <w:proofErr w:type="spellStart"/>
       <w:r>
@@ -4345,10 +4247,7 @@
       </w:r>
       <w:proofErr w:type="spellStart"/>
       <w:r>
-        <w:t>jeepOrderSalesService.createOrde</w:t>
-      </w:r>
-      <w:r>
-        <w:t>r</w:t>
+        <w:t>jeepOrderSalesService.createOrder</w:t>
       </w:r>
       <w:proofErr w:type="spellEnd"/>
       <w:r>
@@ -4448,10 +4347,7 @@
       </w:r>
       <w:proofErr w:type="spellEnd"/>
       <w:r>
-        <w:t xml:space="preserve"> method, passing in the customer, jeep, color, engine, tire</w:t>
-      </w:r>
-      <w:r>
-        <w:t xml:space="preserve"> and price. Assign the return value of the method to a </w:t>
+        <w:t xml:space="preserve"> method, passing in the customer, jeep, color, engine, tire and price. Assign the return value of the method to a </w:t>
       </w:r>
       <w:proofErr w:type="spellStart"/>
       <w:r>
@@ -4549,10 +4445,7 @@
       <w:proofErr w:type="spellStart"/>
       <w:proofErr w:type="gramStart"/>
       <w:r>
-        <w:t>Genera</w:t>
-      </w:r>
-      <w:r>
-        <w:t>tedKeyHolder</w:t>
+        <w:t>GeneratedKeyHolder</w:t>
       </w:r>
       <w:proofErr w:type="spellEnd"/>
       <w:r>
@@ -4648,10 +4541,7 @@
       <w:proofErr w:type="spellStart"/>
       <w:proofErr w:type="gramStart"/>
       <w:r>
-        <w:t>sa</w:t>
-      </w:r>
-      <w:r>
-        <w:t>veOptions</w:t>
+        <w:t>saveOptions</w:t>
       </w:r>
       <w:proofErr w:type="spellEnd"/>
       <w:r>
@@ -4758,10 +4648,7 @@
         </w:numPr>
       </w:pPr>
       <w:r>
-        <w:t>I</w:t>
-      </w:r>
-      <w:r>
-        <w:t xml:space="preserve">n the </w:t>
+        <w:t xml:space="preserve">In the </w:t>
       </w:r>
       <w:proofErr w:type="spellStart"/>
       <w:r>
@@ -6622,7 +6509,7 @@
   <w:num w:numId="7" w16cid:durableId="2079743048">
     <w:abstractNumId w:val="3"/>
     <w:lvlOverride w:ilvl="0">
-      <w:lvl w:ilvl="0" w:tplc="623C2DEE">
+      <w:lvl w:ilvl="0" w:tplc="17C653BC">
         <w:start w:val="1"/>
         <w:numFmt w:val="decimal"/>
         <w:lvlText w:val="%1)"/>
@@ -6649,7 +6536,7 @@
       </w:lvl>
     </w:lvlOverride>
     <w:lvlOverride w:ilvl="1">
-      <w:lvl w:ilvl="1" w:tplc="77462190">
+      <w:lvl w:ilvl="1" w:tplc="AB2A08C2">
         <w:start w:val="1"/>
         <w:numFmt w:val="lowerLetter"/>
         <w:lvlText w:val="%2)"/>
@@ -6676,7 +6563,7 @@
       </w:lvl>
     </w:lvlOverride>
     <w:lvlOverride w:ilvl="2">
-      <w:lvl w:ilvl="2" w:tplc="E09074E0">
+      <w:lvl w:ilvl="2" w:tplc="4E50AD1A">
         <w:start w:val="1"/>
         <w:numFmt w:val="lowerRoman"/>
         <w:lvlText w:val="%3)"/>
@@ -6705,7 +6592,7 @@
       </w:lvl>
     </w:lvlOverride>
     <w:lvlOverride w:ilvl="3">
-      <w:lvl w:ilvl="3" w:tplc="4836BDDA">
+      <w:lvl w:ilvl="3" w:tplc="579A0FB6">
         <w:start w:val="1"/>
         <w:numFmt w:val="decimal"/>
         <w:lvlText w:val="(%4)"/>
@@ -6734,7 +6621,7 @@
       </w:lvl>
     </w:lvlOverride>
     <w:lvlOverride w:ilvl="4">
-      <w:lvl w:ilvl="4" w:tplc="F7AAEA6A">
+      <w:lvl w:ilvl="4" w:tplc="F9746B00">
         <w:start w:val="1"/>
         <w:numFmt w:val="lowerLetter"/>
         <w:lvlText w:val="(%5)"/>
@@ -6763,7 +6650,7 @@
       </w:lvl>
     </w:lvlOverride>
     <w:lvlOverride w:ilvl="5">
-      <w:lvl w:ilvl="5" w:tplc="7D2EF2A6">
+      <w:lvl w:ilvl="5" w:tplc="4132AD6E">
         <w:start w:val="1"/>
         <w:numFmt w:val="lowerRoman"/>
         <w:lvlText w:val="(%6)"/>
@@ -6792,7 +6679,7 @@
       </w:lvl>
     </w:lvlOverride>
     <w:lvlOverride w:ilvl="6">
-      <w:lvl w:ilvl="6" w:tplc="85A6ADFA">
+      <w:lvl w:ilvl="6" w:tplc="C64841CA">
         <w:start w:val="1"/>
         <w:numFmt w:val="decimal"/>
         <w:lvlText w:val="%7."/>
@@ -6821,7 +6708,7 @@
       </w:lvl>
     </w:lvlOverride>
     <w:lvlOverride w:ilvl="7">
-      <w:lvl w:ilvl="7" w:tplc="C35AC856">
+      <w:lvl w:ilvl="7" w:tplc="73B6AA4C">
         <w:start w:val="1"/>
         <w:numFmt w:val="lowerLetter"/>
         <w:lvlText w:val="%8."/>
@@ -6850,7 +6737,7 @@
       </w:lvl>
     </w:lvlOverride>
     <w:lvlOverride w:ilvl="8">
-      <w:lvl w:ilvl="8" w:tplc="0100D368">
+      <w:lvl w:ilvl="8" w:tplc="AFD865F0">
         <w:start w:val="1"/>
         <w:numFmt w:val="lowerRoman"/>
         <w:lvlText w:val="%9."/>

</xml_diff>